<commit_message>
2nd update for week 07.
</commit_message>
<xml_diff>
--- a/week07/Reading_Notes_week07.docx
+++ b/week07/Reading_Notes_week07.docx
@@ -3,9 +3,1643 @@
 <w:document xmlns:wpc="http://schemas.microsoft.com/office/word/2010/wordprocessingCanvas" xmlns:cx="http://schemas.microsoft.com/office/drawing/2014/chartex" xmlns:cx1="http://schemas.microsoft.com/office/drawing/2015/9/8/chartex" xmlns:cx2="http://schemas.microsoft.com/office/drawing/2015/10/21/chartex" xmlns:cx3="http://schemas.microsoft.com/office/drawing/2016/5/9/chartex" xmlns:cx4="http://schemas.microsoft.com/office/drawing/2016/5/10/chartex" xmlns:cx5="http://schemas.microsoft.com/office/drawing/2016/5/11/chartex" xmlns:cx6="http://schemas.microsoft.com/office/drawing/2016/5/12/chartex" xmlns:cx7="http://schemas.microsoft.com/office/drawing/2016/5/13/chartex" xmlns:cx8="http://schemas.microsoft.com/office/drawing/2016/5/14/chartex" xmlns:mc="http://schemas.openxmlformats.org/markup-compatibility/2006" xmlns:aink="http://schemas.microsoft.com/office/drawing/2016/ink" xmlns:am3d="http://schemas.microsoft.com/office/drawing/2017/model3d" xmlns:o="urn:schemas-microsoft-com:office:office" xmlns:r="http://schemas.openxmlformats.org/officeDocument/2006/relationships" xmlns:m="http://schemas.openxmlformats.org/officeDocument/2006/math" xmlns:v="urn:schemas-microsoft-com:vml" xmlns:wp14="http://schemas.microsoft.com/office/word/2010/wordprocessingDrawing" xmlns:wp="http://schemas.openxmlformats.org/drawingml/2006/wordprocessingDrawing" xmlns:w10="urn:schemas-microsoft-com:office:word" xmlns:w="http://schemas.openxmlformats.org/wordprocessingml/2006/main" xmlns:w14="http://schemas.microsoft.com/office/word/2010/wordml" xmlns:w15="http://schemas.microsoft.com/office/word/2012/wordml" xmlns:w16cex="http://schemas.microsoft.com/office/word/2018/wordml/cex" xmlns:w16cid="http://schemas.microsoft.com/office/word/2016/wordml/cid" xmlns:w16="http://schemas.microsoft.com/office/word/2018/wordml" xmlns:w16se="http://schemas.microsoft.com/office/word/2015/wordml/symex" xmlns:wpg="http://schemas.microsoft.com/office/word/2010/wordprocessingGroup" xmlns:wpi="http://schemas.microsoft.com/office/word/2010/wordprocessingInk" xmlns:wne="http://schemas.microsoft.com/office/word/2006/wordml" xmlns:wps="http://schemas.microsoft.com/office/word/2010/wordprocessingShape" mc:Ignorable="w14 w15 w16se w16cid w16 w16cex wp14">
   <w:body>
     <w:p>
+      <w:pPr>
+        <w:rPr>
+          <w:b/>
+          <w:bCs/>
+          <w:sz w:val="32"/>
+          <w:szCs w:val="32"/>
+        </w:rPr>
+      </w:pPr>
+      <w:r>
+        <w:rPr>
+          <w:b/>
+          <w:bCs/>
+          <w:sz w:val="32"/>
+          <w:szCs w:val="32"/>
+        </w:rPr>
+        <w:t>Week 7 Reading Notes</w:t>
+      </w:r>
+    </w:p>
+    <w:p/>
+    <w:p/>
+    <w:p>
+      <w:r>
+        <w:t>CHAPTER 11</w:t>
+      </w:r>
+    </w:p>
+    <w:p/>
+    <w:p>
+      <w:pPr>
+        <w:rPr>
+          <w:b/>
+          <w:bCs/>
+          <w:u w:val="single"/>
+        </w:rPr>
+      </w:pPr>
+      <w:r>
+        <w:rPr>
+          <w:b/>
+          <w:bCs/>
+          <w:u w:val="single"/>
+        </w:rPr>
+        <w:t>Function Properties and Methods</w:t>
+      </w:r>
+    </w:p>
+    <w:p/>
+    <w:p>
+      <w:r>
+        <w:t>Functions have their own methods and properties.</w:t>
+      </w:r>
+    </w:p>
+    <w:p>
       <w:r>
         <w:t>--</w:t>
       </w:r>
+      <w:proofErr w:type="gramStart"/>
+      <w:r>
+        <w:t>call(</w:t>
+      </w:r>
+      <w:proofErr w:type="gramEnd"/>
+      <w:r>
+        <w:t>) method can be used to set the value of “this” inside a function to an object as the first argument.---if the function doesn’t have “this” in it, then replace the first argument with “null”.</w:t>
+      </w:r>
+    </w:p>
+    <w:p>
+      <w:r>
+        <w:t>--</w:t>
+      </w:r>
+      <w:proofErr w:type="gramStart"/>
+      <w:r>
+        <w:t>apply(</w:t>
+      </w:r>
+      <w:proofErr w:type="gramEnd"/>
+      <w:r>
+        <w:t xml:space="preserve">)—same as call method except that it uses an array as argument.  </w:t>
+      </w:r>
+      <w:proofErr w:type="gramStart"/>
+      <w:r>
+        <w:t>However</w:t>
+      </w:r>
+      <w:proofErr w:type="gramEnd"/>
+      <w:r>
+        <w:t xml:space="preserve"> the spread operator can now be used to split an array of values into separate parameters.</w:t>
+      </w:r>
+    </w:p>
+    <w:p/>
+    <w:p>
+      <w:pPr>
+        <w:rPr>
+          <w:b/>
+          <w:bCs/>
+          <w:u w:val="single"/>
+        </w:rPr>
+      </w:pPr>
+      <w:r>
+        <w:rPr>
+          <w:b/>
+          <w:bCs/>
+          <w:u w:val="single"/>
+        </w:rPr>
+        <w:t>Costume Properties</w:t>
+      </w:r>
+    </w:p>
+    <w:p>
+      <w:r>
+        <w:t>You can add your own properties to functions—</w:t>
+      </w:r>
+      <w:proofErr w:type="spellStart"/>
+      <w:r>
+        <w:t>functionName.propertyName</w:t>
+      </w:r>
+      <w:proofErr w:type="spellEnd"/>
+      <w:r>
+        <w:t xml:space="preserve"> = “the value of the function property.”</w:t>
+      </w:r>
+    </w:p>
+    <w:p/>
+    <w:p>
+      <w:r>
+        <w:rPr>
+          <w:b/>
+          <w:bCs/>
+          <w:u w:val="single"/>
+        </w:rPr>
+        <w:t>Memorization</w:t>
+      </w:r>
+      <w:r>
+        <w:t>—you can put data in the cache property so that the function doesn’t have to calculate an operation again…saves times.</w:t>
+      </w:r>
+    </w:p>
+    <w:p/>
+    <w:p>
+      <w:r>
+        <w:t xml:space="preserve">What does it mean when you put “!” in front of a </w:t>
+      </w:r>
+      <w:proofErr w:type="gramStart"/>
+      <w:r>
+        <w:t>variable.</w:t>
+      </w:r>
+      <w:proofErr w:type="gramEnd"/>
+    </w:p>
+    <w:p/>
+    <w:p>
+      <w:r>
+        <w:t>IMMEDIATELY INVOKED FUNCTION EXPRESSIONS</w:t>
+      </w:r>
+    </w:p>
+    <w:p/>
+    <w:p>
+      <w:r>
+        <w:t xml:space="preserve">IIFE—an anonymous function that is invoked as soon as it’s </w:t>
+      </w:r>
+      <w:proofErr w:type="gramStart"/>
+      <w:r>
+        <w:t>defined.—</w:t>
+      </w:r>
+      <w:proofErr w:type="gramEnd"/>
+      <w:r>
+        <w:t>(function(){do something here;})();</w:t>
+      </w:r>
+    </w:p>
+    <w:p/>
+    <w:p>
+      <w:r>
+        <w:t>Temporary Variables</w:t>
+      </w:r>
+    </w:p>
+    <w:p>
+      <w:r>
+        <w:t>Placing code that uses the temporary variable inside an IIFE will make it only available for that IIFE.</w:t>
+      </w:r>
+    </w:p>
+    <w:p/>
+    <w:p>
+      <w:r>
+        <w:t>Initialization code</w:t>
+      </w:r>
+    </w:p>
+    <w:p>
+      <w:r>
+        <w:t xml:space="preserve">Because IIFE’s only run once, there is no need to create any </w:t>
+      </w:r>
+      <w:proofErr w:type="spellStart"/>
+      <w:r>
+        <w:t>reuseable</w:t>
+      </w:r>
+      <w:proofErr w:type="spellEnd"/>
+      <w:r>
+        <w:t xml:space="preserve"> named functions…all variables are temporary.  </w:t>
+      </w:r>
+    </w:p>
+    <w:p>
+      <w:r>
+        <w:t>---*you can now accomplish the same IIFY thing by placing the code in block {}</w:t>
+      </w:r>
+    </w:p>
+    <w:p/>
+    <w:p>
+      <w:pPr>
+        <w:rPr>
+          <w:b/>
+          <w:bCs/>
+          <w:u w:val="single"/>
+        </w:rPr>
+      </w:pPr>
+      <w:r>
+        <w:rPr>
+          <w:b/>
+          <w:bCs/>
+          <w:u w:val="single"/>
+        </w:rPr>
+        <w:t>Safe Use of Strict Mode</w:t>
+      </w:r>
+    </w:p>
+    <w:p>
+      <w:r>
+        <w:t xml:space="preserve">--when you use strict mode in a whole file it can create problems when working this other’s code…to avoid this, you can put “use strict” in the (function </w:t>
+      </w:r>
+      <w:proofErr w:type="gramStart"/>
+      <w:r>
+        <w:t>(){</w:t>
+      </w:r>
+      <w:proofErr w:type="gramEnd"/>
+      <w:r>
+        <w:t>})</w:t>
+      </w:r>
+    </w:p>
+    <w:p>
+      <w:r>
+        <w:t>IIFE’s have their own private scope.</w:t>
+      </w:r>
+    </w:p>
+    <w:p/>
+    <w:p>
+      <w:r>
+        <w:t>FUNCTIONS THAT DEFINE AND REWRITE THEMSELVES</w:t>
+      </w:r>
+    </w:p>
+    <w:p/>
+    <w:p>
+      <w:r>
+        <w:lastRenderedPageBreak/>
+        <w:t>Functions can call itself, define itself, and rewrite itself.</w:t>
+      </w:r>
+    </w:p>
+    <w:p>
+      <w:r>
+        <w:t xml:space="preserve">--A function can be assigned another variable…which maintains the original function definition and not be rewritten….example was the party function and the </w:t>
+      </w:r>
+      <w:proofErr w:type="spellStart"/>
+      <w:r>
+        <w:t>beachParty</w:t>
+      </w:r>
+      <w:proofErr w:type="spellEnd"/>
+      <w:r>
+        <w:t xml:space="preserve"> function.</w:t>
+      </w:r>
+    </w:p>
+    <w:p>
+      <w:r>
+        <w:t>Lazy Definition Pattern is used when some initialization code is required the first time it’s invoked.</w:t>
+      </w:r>
+    </w:p>
+    <w:p/>
+    <w:p>
+      <w:pPr>
+        <w:rPr>
+          <w:b/>
+          <w:bCs/>
+          <w:u w:val="single"/>
+        </w:rPr>
+      </w:pPr>
+      <w:r>
+        <w:rPr>
+          <w:b/>
+          <w:bCs/>
+          <w:u w:val="single"/>
+        </w:rPr>
+        <w:t>Init-Time Branching</w:t>
+      </w:r>
+    </w:p>
+    <w:p/>
+    <w:p>
+      <w:r>
+        <w:t xml:space="preserve">Create functions that can rewrite </w:t>
+      </w:r>
+      <w:proofErr w:type="gramStart"/>
+      <w:r>
+        <w:t>themselves.---</w:t>
+      </w:r>
+      <w:proofErr w:type="gramEnd"/>
+      <w:r>
+        <w:t xml:space="preserve">you can use </w:t>
+      </w:r>
+      <w:proofErr w:type="spellStart"/>
+      <w:r>
+        <w:t>a</w:t>
+      </w:r>
+      <w:proofErr w:type="spellEnd"/>
+      <w:r>
+        <w:t xml:space="preserve"> if/else statement to determine which way the function should be written.</w:t>
+      </w:r>
+    </w:p>
+    <w:p/>
+    <w:p>
+      <w:r>
+        <w:t>RECURSIVE FUNCTIONS</w:t>
+      </w:r>
+    </w:p>
+    <w:p/>
+    <w:p>
+      <w:r>
+        <w:t>A function that invokes itself until a certain condition is met.  It’s a useful tool to use when iterative processes are involved.</w:t>
+      </w:r>
+    </w:p>
+    <w:p/>
+    <w:p>
+      <w:r>
+        <w:t>CALLBACKS</w:t>
+      </w:r>
+    </w:p>
+    <w:p>
+      <w:r>
+        <w:t xml:space="preserve">Functions passed another function as arguments and then invoked inside the function they are </w:t>
+      </w:r>
+      <w:proofErr w:type="spellStart"/>
+      <w:r>
+        <w:t>to</w:t>
+      </w:r>
+      <w:proofErr w:type="spellEnd"/>
+      <w:r>
+        <w:t xml:space="preserve"> </w:t>
+      </w:r>
+      <w:proofErr w:type="gramStart"/>
+      <w:r>
+        <w:t>passed</w:t>
+      </w:r>
+      <w:proofErr w:type="gramEnd"/>
+      <w:r>
+        <w:t xml:space="preserve"> to.</w:t>
+      </w:r>
+    </w:p>
+    <w:p/>
+    <w:p>
+      <w:pPr>
+        <w:rPr>
+          <w:b/>
+          <w:bCs/>
+          <w:u w:val="single"/>
+        </w:rPr>
+      </w:pPr>
+      <w:r>
+        <w:rPr>
+          <w:b/>
+          <w:bCs/>
+          <w:u w:val="single"/>
+        </w:rPr>
+        <w:t>Event-driven Asynchronous Programming.</w:t>
+      </w:r>
+    </w:p>
+    <w:p>
+      <w:r>
+        <w:t xml:space="preserve">--JS is s single-thread environment….one piece of code at </w:t>
+      </w:r>
+      <w:proofErr w:type="spellStart"/>
+      <w:r>
+        <w:t>at</w:t>
+      </w:r>
+      <w:proofErr w:type="spellEnd"/>
+      <w:r>
+        <w:t xml:space="preserve"> time</w:t>
+      </w:r>
+    </w:p>
+    <w:p>
+      <w:r>
+        <w:t xml:space="preserve">--code can run out of order by using callback functions.  This is called </w:t>
+      </w:r>
+      <w:proofErr w:type="spellStart"/>
+      <w:r>
+        <w:t>asynchronoouly</w:t>
+      </w:r>
+      <w:proofErr w:type="spellEnd"/>
+      <w:r>
+        <w:t>.</w:t>
+      </w:r>
+    </w:p>
+    <w:p>
+      <w:r>
+        <w:t>Functions will not block the resto of the program from running…called event looping.</w:t>
+      </w:r>
+    </w:p>
+    <w:p>
+      <w:r>
+        <w:t xml:space="preserve">A callback always </w:t>
+      </w:r>
+      <w:proofErr w:type="gramStart"/>
+      <w:r>
+        <w:t>has to</w:t>
+      </w:r>
+      <w:proofErr w:type="gramEnd"/>
+      <w:r>
+        <w:t xml:space="preserve"> wait for the current execution is invoked.</w:t>
+      </w:r>
+    </w:p>
+    <w:p/>
+    <w:p>
+      <w:r>
+        <w:t>Callback Hell refers to messes of lots of callbacks.</w:t>
+      </w:r>
+    </w:p>
+    <w:p/>
+    <w:p>
+      <w:pPr>
+        <w:rPr>
+          <w:b/>
+          <w:bCs/>
+          <w:u w:val="single"/>
+        </w:rPr>
+      </w:pPr>
+      <w:r>
+        <w:rPr>
+          <w:b/>
+          <w:bCs/>
+          <w:u w:val="single"/>
+        </w:rPr>
+        <w:t>Promises</w:t>
+      </w:r>
+    </w:p>
+    <w:p>
+      <w:r>
+        <w:t xml:space="preserve">A promise represents the future result of an </w:t>
+      </w:r>
+      <w:proofErr w:type="spellStart"/>
+      <w:r>
+        <w:t>asynchoronous</w:t>
+      </w:r>
+      <w:proofErr w:type="spellEnd"/>
+      <w:r>
+        <w:t xml:space="preserve"> operation.</w:t>
+      </w:r>
+    </w:p>
+    <w:p>
+      <w:pPr>
+        <w:rPr>
+          <w:b/>
+          <w:bCs/>
+          <w:u w:val="single"/>
+        </w:rPr>
+      </w:pPr>
+      <w:r>
+        <w:rPr>
+          <w:b/>
+          <w:bCs/>
+          <w:u w:val="single"/>
+        </w:rPr>
+        <w:t>Life Cycle of a Promise</w:t>
+      </w:r>
+    </w:p>
+    <w:p>
+      <w:r>
+        <w:t>--created—calls an asynchronous operation</w:t>
+      </w:r>
+    </w:p>
+    <w:p>
+      <w:r>
+        <w:t xml:space="preserve">--pending—remains while operation taking </w:t>
+      </w:r>
+      <w:proofErr w:type="spellStart"/>
+      <w:r>
+        <w:t>palce</w:t>
+      </w:r>
+      <w:proofErr w:type="spellEnd"/>
+    </w:p>
+    <w:p>
+      <w:r>
+        <w:t>--unsettled</w:t>
+      </w:r>
+    </w:p>
+    <w:p>
+      <w:r>
+        <w:t>--settled: once completed.</w:t>
+      </w:r>
+    </w:p>
+    <w:p>
+      <w:r>
+        <w:t>The outcome is ether resolved or rejected.</w:t>
+      </w:r>
+    </w:p>
+    <w:p/>
+    <w:p>
+      <w:pPr>
+        <w:rPr>
+          <w:b/>
+          <w:bCs/>
+          <w:u w:val="single"/>
+        </w:rPr>
+      </w:pPr>
+      <w:r>
+        <w:rPr>
+          <w:b/>
+          <w:bCs/>
+          <w:u w:val="single"/>
+        </w:rPr>
+        <w:t>Creating a Promise</w:t>
+      </w:r>
+    </w:p>
+    <w:p>
+      <w:r>
+        <w:t>--a promise is created using a constructor function…which takes an executor as an argument.</w:t>
+      </w:r>
+    </w:p>
+    <w:p>
+      <w:r>
+        <w:t>The executor initializes the promise and starts the operations.</w:t>
+      </w:r>
+    </w:p>
+    <w:p/>
+    <w:p>
+      <w:r>
+        <w:t>Dealing with a settled promise</w:t>
+      </w:r>
+    </w:p>
+    <w:p>
+      <w:r>
+        <w:t>--</w:t>
+      </w:r>
+      <w:proofErr w:type="gramStart"/>
+      <w:r>
+        <w:t>then(</w:t>
+      </w:r>
+      <w:proofErr w:type="gramEnd"/>
+      <w:r>
+        <w:t>) method is used to deal with the outcome.</w:t>
+      </w:r>
+    </w:p>
+    <w:p>
+      <w:r>
+        <w:t>--catch method is used to deal with a failed outcome.</w:t>
+      </w:r>
+    </w:p>
+    <w:p/>
+    <w:p>
+      <w:pPr>
+        <w:rPr>
+          <w:b/>
+          <w:bCs/>
+          <w:u w:val="single"/>
+        </w:rPr>
+      </w:pPr>
+      <w:r>
+        <w:rPr>
+          <w:b/>
+          <w:bCs/>
+          <w:u w:val="single"/>
+        </w:rPr>
+        <w:t>Chaining Multiple Promises</w:t>
+      </w:r>
+    </w:p>
+    <w:p>
+      <w:r>
+        <w:t xml:space="preserve">The </w:t>
+      </w:r>
+      <w:proofErr w:type="gramStart"/>
+      <w:r>
+        <w:t>then(</w:t>
+      </w:r>
+      <w:proofErr w:type="gramEnd"/>
+      <w:r>
+        <w:t>) method can be used to chain code together sequentially.</w:t>
+      </w:r>
+    </w:p>
+    <w:p/>
+    <w:p>
+      <w:r>
+        <w:rPr>
+          <w:b/>
+          <w:bCs/>
+          <w:u w:val="single"/>
+        </w:rPr>
+        <w:t>Async Functions---</w:t>
+      </w:r>
+      <w:r>
+        <w:t xml:space="preserve">the async keyword allows you to write asynchronous code as if it was synchronous.  </w:t>
+      </w:r>
+    </w:p>
+    <w:p/>
+    <w:p>
+      <w:r>
+        <w:t>Use “async” before the function and “await” operator will wrap the return value of the function in a promise that can then assigned to a variable.</w:t>
+      </w:r>
+    </w:p>
+    <w:p/>
+    <w:p>
+      <w:r>
+        <w:rPr>
+          <w:b/>
+          <w:bCs/>
+          <w:u w:val="single"/>
+        </w:rPr>
+        <w:t>Generalized Functions</w:t>
+      </w:r>
+      <w:r>
+        <w:t>—callbacks can be used to build more generalized functions…instead of having lots of specific functions.</w:t>
+      </w:r>
+    </w:p>
+    <w:p/>
+    <w:p>
+      <w:r>
+        <w:t>Functions can return functions</w:t>
+      </w:r>
+    </w:p>
+    <w:p/>
+    <w:p>
+      <w:r>
+        <w:t>CLOSURES</w:t>
+      </w:r>
+    </w:p>
+    <w:p/>
+    <w:p>
+      <w:r>
+        <w:t xml:space="preserve">You can’t access variables outside of its scope unless you use </w:t>
+      </w:r>
+      <w:proofErr w:type="gramStart"/>
+      <w:r>
+        <w:t>closures.—</w:t>
+      </w:r>
+      <w:proofErr w:type="gramEnd"/>
+      <w:r>
+        <w:t>they can be kept alive using closures…after the function has been invoked.</w:t>
+      </w:r>
+    </w:p>
+    <w:p/>
+    <w:p>
+      <w:r>
+        <w:t xml:space="preserve">A closure is a reference to a variable that was created inside the scope of another </w:t>
+      </w:r>
+      <w:proofErr w:type="gramStart"/>
+      <w:r>
+        <w:t>function, but</w:t>
+      </w:r>
+      <w:proofErr w:type="gramEnd"/>
+      <w:r>
+        <w:t xml:space="preserve"> is kept love and used in another part of the program.</w:t>
+      </w:r>
+    </w:p>
+    <w:p/>
+    <w:p>
+      <w:pPr>
+        <w:rPr>
+          <w:b/>
+          <w:bCs/>
+          <w:u w:val="single"/>
+        </w:rPr>
+      </w:pPr>
+      <w:r>
+        <w:rPr>
+          <w:b/>
+          <w:bCs/>
+          <w:u w:val="single"/>
+        </w:rPr>
+        <w:t>Returning Functions</w:t>
+      </w:r>
+    </w:p>
+    <w:p>
+      <w:r>
+        <w:t>A closure is formed when the inner function is returned by the outer function, maintaining access to any variables declared inside the enclosing function.</w:t>
+      </w:r>
+    </w:p>
+    <w:p/>
+    <w:p>
+      <w:r>
+        <w:t xml:space="preserve">A closure is formed when a function returns another </w:t>
+      </w:r>
+      <w:proofErr w:type="spellStart"/>
+      <w:r>
+        <w:t>functon</w:t>
+      </w:r>
+      <w:proofErr w:type="spellEnd"/>
+      <w:r>
+        <w:t xml:space="preserve"> that then maintains access to any variable created in the original function’s scope.</w:t>
+      </w:r>
+    </w:p>
+    <w:p/>
+    <w:p>
+      <w:r>
+        <w:t xml:space="preserve">Closures not only have access to variables declared in a parent </w:t>
+      </w:r>
+      <w:proofErr w:type="spellStart"/>
+      <w:r>
+        <w:t>funciton’s</w:t>
+      </w:r>
+      <w:proofErr w:type="spellEnd"/>
+      <w:r>
+        <w:t xml:space="preserve"> scope, </w:t>
+      </w:r>
+      <w:proofErr w:type="gramStart"/>
+      <w:r>
+        <w:t>they</w:t>
+      </w:r>
+      <w:proofErr w:type="gramEnd"/>
+      <w:r>
+        <w:t xml:space="preserve"> can also change the value of these variables.</w:t>
+      </w:r>
+    </w:p>
+    <w:p/>
+    <w:p>
+      <w:r>
+        <w:rPr>
+          <w:b/>
+          <w:bCs/>
+          <w:u w:val="single"/>
+        </w:rPr>
+        <w:t>Generators</w:t>
+      </w:r>
+      <w:r>
+        <w:t xml:space="preserve"> are special functions used to produce iterators that maintain the state of a value.</w:t>
+      </w:r>
+    </w:p>
+    <w:p>
+      <w:r>
+        <w:t xml:space="preserve">Calling a generator function doesn’t </w:t>
+      </w:r>
+      <w:proofErr w:type="gramStart"/>
+      <w:r>
+        <w:t>actually run</w:t>
+      </w:r>
+      <w:proofErr w:type="gramEnd"/>
+      <w:r>
+        <w:t xml:space="preserve"> any of the code in the function.  It returns a generator object that is used to create an iterator that implements </w:t>
+      </w:r>
+      <w:proofErr w:type="gramStart"/>
+      <w:r>
+        <w:t>next(</w:t>
+      </w:r>
+      <w:proofErr w:type="gramEnd"/>
+      <w:r>
+        <w:t>) method.</w:t>
+      </w:r>
+    </w:p>
+    <w:p/>
+    <w:p>
+      <w:r>
+        <w:t>Use the * in the generator functions</w:t>
+      </w:r>
+    </w:p>
+    <w:p>
+      <w:r>
+        <w:t xml:space="preserve">--function* </w:t>
+      </w:r>
+      <w:proofErr w:type="spellStart"/>
+      <w:proofErr w:type="gramStart"/>
+      <w:r>
+        <w:t>exampleGenerator</w:t>
+      </w:r>
+      <w:proofErr w:type="spellEnd"/>
+      <w:r>
+        <w:t>(</w:t>
+      </w:r>
+      <w:proofErr w:type="gramEnd"/>
+      <w:r>
+        <w:t>){do something}</w:t>
+      </w:r>
+    </w:p>
+    <w:p/>
+    <w:p>
+      <w:r>
+        <w:t>Generator functions employ the special yield keyword that is used to return a value.  The difference between the yield and return is that yield remembers the state the return value was in.</w:t>
+      </w:r>
+    </w:p>
+    <w:p/>
+    <w:p>
+      <w:r>
+        <w:lastRenderedPageBreak/>
+        <w:t>FUNCTIONAL PROGRAMMING</w:t>
+      </w:r>
+    </w:p>
+    <w:p/>
+    <w:p>
+      <w:r>
+        <w:t>JS supports functional-style programming.</w:t>
+      </w:r>
+    </w:p>
+    <w:p/>
+    <w:p>
+      <w:r>
+        <w:rPr>
+          <w:b/>
+          <w:bCs/>
+          <w:u w:val="single"/>
+        </w:rPr>
+        <w:t>Pure Functions:</w:t>
+      </w:r>
+      <w:r>
+        <w:t xml:space="preserve">  uses the following rules:</w:t>
+      </w:r>
+    </w:p>
+    <w:p>
+      <w:r>
+        <w:t>1—the return value of a Pure function should only depend on the values provided as arguments.</w:t>
+      </w:r>
+    </w:p>
+    <w:p/>
+    <w:p>
+      <w:r>
+        <w:t>2—There are no side-effects…doesn’t change values or data elsewhere.</w:t>
+      </w:r>
+    </w:p>
+    <w:p/>
+    <w:p>
+      <w:r>
+        <w:t>3—referential transparency—the same argument returns the same result.</w:t>
+      </w:r>
+    </w:p>
+    <w:p/>
+    <w:p>
+      <w:r>
+        <w:t>--they also need at least one argument.</w:t>
+      </w:r>
+    </w:p>
+    <w:p>
+      <w:r>
+        <w:t>--and a return value.</w:t>
+      </w:r>
+    </w:p>
+    <w:p/>
+    <w:p>
+      <w:r>
+        <w:t>Pure functions help make functional programming code more concise and predictable than other programming styles.</w:t>
+      </w:r>
+    </w:p>
+    <w:p/>
+    <w:p>
+      <w:r>
+        <w:t>Using “const” will help avoid creating destructive data transformations.</w:t>
+      </w:r>
+    </w:p>
+    <w:p/>
+    <w:p>
+      <w:r>
+        <w:t xml:space="preserve">Pure functions are the building blocks of </w:t>
+      </w:r>
+      <w:proofErr w:type="spellStart"/>
+      <w:r>
+        <w:t>pructional</w:t>
+      </w:r>
+      <w:proofErr w:type="spellEnd"/>
+      <w:r>
+        <w:t xml:space="preserve"> programming.</w:t>
+      </w:r>
+    </w:p>
+    <w:p/>
+    <w:p>
+      <w:r>
+        <w:t xml:space="preserve">Use </w:t>
+      </w:r>
+      <w:r>
+        <w:rPr>
+          <w:u w:val="single"/>
+        </w:rPr>
+        <w:t>function composition</w:t>
+      </w:r>
+      <w:r>
+        <w:t>…combining pure functions together to complete more complex tasks</w:t>
+      </w:r>
+    </w:p>
+    <w:p/>
+    <w:p>
+      <w:r>
+        <w:t xml:space="preserve">By separating </w:t>
+      </w:r>
+      <w:proofErr w:type="spellStart"/>
+      <w:r>
+        <w:t>pices</w:t>
+      </w:r>
+      <w:proofErr w:type="spellEnd"/>
+      <w:r>
+        <w:t xml:space="preserve"> of functionality into individual functions, we can compose more complex functions.</w:t>
+      </w:r>
+    </w:p>
+    <w:p/>
+    <w:p>
+      <w:pPr>
+        <w:rPr>
+          <w:b/>
+          <w:bCs/>
+          <w:u w:val="single"/>
+        </w:rPr>
+      </w:pPr>
+      <w:r>
+        <w:rPr>
+          <w:b/>
+          <w:bCs/>
+          <w:u w:val="single"/>
+        </w:rPr>
+        <w:t>Higher-Order Functions</w:t>
+      </w:r>
+    </w:p>
+    <w:p>
+      <w:r>
+        <w:t xml:space="preserve">Functions that accept another function as an argument or return another function as a </w:t>
+      </w:r>
+      <w:proofErr w:type="gramStart"/>
+      <w:r>
+        <w:t>result.—</w:t>
+      </w:r>
+      <w:proofErr w:type="gramEnd"/>
+      <w:r>
+        <w:t>a core tenants of functional programming.</w:t>
+      </w:r>
+    </w:p>
+    <w:p/>
+    <w:p>
+      <w:pPr>
+        <w:rPr>
+          <w:b/>
+          <w:bCs/>
+          <w:u w:val="single"/>
+        </w:rPr>
+      </w:pPr>
+      <w:r>
+        <w:rPr>
+          <w:b/>
+          <w:bCs/>
+          <w:u w:val="single"/>
+        </w:rPr>
+        <w:t>Currying</w:t>
+      </w:r>
+    </w:p>
+    <w:p>
+      <w:r>
+        <w:t xml:space="preserve">The process that involves the partial application of functions…like when not all the arguments have been supplied.  IT allows you to turn a single function into a series of </w:t>
+      </w:r>
+      <w:proofErr w:type="spellStart"/>
+      <w:r>
+        <w:t>funtions</w:t>
+      </w:r>
+      <w:proofErr w:type="spellEnd"/>
+      <w:r>
+        <w:t>.</w:t>
+      </w:r>
+    </w:p>
+    <w:p/>
+    <w:p>
+      <w:r>
+        <w:t>Try keyword ????—research</w:t>
+      </w:r>
+    </w:p>
+    <w:p/>
+    <w:p>
+      <w:pPr>
+        <w:rPr>
+          <w:b/>
+          <w:bCs/>
+          <w:sz w:val="32"/>
+          <w:szCs w:val="32"/>
+        </w:rPr>
+      </w:pPr>
+      <w:r>
+        <w:rPr>
+          <w:b/>
+          <w:bCs/>
+          <w:sz w:val="32"/>
+          <w:szCs w:val="32"/>
+        </w:rPr>
+        <w:t>Chapter 13</w:t>
+      </w:r>
+    </w:p>
+    <w:p/>
+    <w:p>
+      <w:r>
+        <w:t>Ajax is a technique that allows web pages to communicate at the same time with a server…pages can be updated without being reloaded.</w:t>
+      </w:r>
+    </w:p>
+    <w:p/>
+    <w:p>
+      <w:r>
+        <w:t>CLIENT AND SERVERS</w:t>
+      </w:r>
+    </w:p>
+    <w:p>
+      <w:r>
+        <w:lastRenderedPageBreak/>
+        <w:t>A client will request resources from the server…the browser is a client.</w:t>
+      </w:r>
+    </w:p>
+    <w:p>
+      <w:r>
+        <w:t xml:space="preserve">The server processes the request and sends it back </w:t>
+      </w:r>
+      <w:proofErr w:type="spellStart"/>
+      <w:r>
+        <w:t>ot</w:t>
+      </w:r>
+      <w:proofErr w:type="spellEnd"/>
+      <w:r>
+        <w:t xml:space="preserve"> the server.</w:t>
+      </w:r>
+    </w:p>
+    <w:p/>
+    <w:p>
+      <w:r>
+        <w:t xml:space="preserve">AJAX allows the client to request resources from the </w:t>
+      </w:r>
+      <w:proofErr w:type="spellStart"/>
+      <w:r>
+        <w:t>servier</w:t>
+      </w:r>
+      <w:proofErr w:type="spellEnd"/>
+      <w:r>
+        <w:t xml:space="preserve">…usually </w:t>
+      </w:r>
+      <w:proofErr w:type="spellStart"/>
+      <w:proofErr w:type="gramStart"/>
+      <w:r>
+        <w:t>JSON..</w:t>
+      </w:r>
+      <w:proofErr w:type="gramEnd"/>
+      <w:r>
+        <w:t>Node.js</w:t>
+      </w:r>
+      <w:proofErr w:type="spellEnd"/>
+      <w:r>
+        <w:t xml:space="preserve"> is an AJAX.</w:t>
+      </w:r>
+    </w:p>
+    <w:p/>
+    <w:p>
+      <w:r>
+        <w:t>BRIEF HISTORY OF AJAX</w:t>
+      </w:r>
+    </w:p>
+    <w:p>
+      <w:r>
+        <w:t>--</w:t>
+      </w:r>
+      <w:proofErr w:type="spellStart"/>
+      <w:r>
+        <w:t>asynchoronous</w:t>
+      </w:r>
+      <w:proofErr w:type="spellEnd"/>
+      <w:r>
+        <w:t xml:space="preserve"> loading didn’t start until some Google </w:t>
+      </w:r>
+      <w:proofErr w:type="spellStart"/>
+      <w:r>
+        <w:t>featuresin</w:t>
+      </w:r>
+      <w:proofErr w:type="spellEnd"/>
+      <w:r>
+        <w:t xml:space="preserve"> 2004 and 2005.</w:t>
+      </w:r>
+    </w:p>
+    <w:p/>
+    <w:p>
+      <w:r>
+        <w:t>JS was considered frontend…AJAX enabled JS to send requests and receive responses from a server.</w:t>
+      </w:r>
+    </w:p>
+    <w:p/>
+    <w:p>
+      <w:r>
+        <w:t>THE FETCH API</w:t>
+      </w:r>
+    </w:p>
+    <w:p/>
+    <w:p>
+      <w:r>
+        <w:t>The living standard for requesting and sending data asynchronously.</w:t>
+      </w:r>
+    </w:p>
+    <w:p/>
+    <w:p>
+      <w:pPr>
+        <w:rPr>
+          <w:b/>
+          <w:bCs/>
+          <w:u w:val="single"/>
+        </w:rPr>
+      </w:pPr>
+      <w:r>
+        <w:rPr>
+          <w:b/>
+          <w:bCs/>
+          <w:u w:val="single"/>
+        </w:rPr>
+        <w:t>Basic Usage</w:t>
+      </w:r>
+    </w:p>
+    <w:p>
+      <w:r>
+        <w:t>A global method—</w:t>
+      </w:r>
+      <w:proofErr w:type="gramStart"/>
+      <w:r>
+        <w:t>fetch(</w:t>
+      </w:r>
+      <w:proofErr w:type="gramEnd"/>
+      <w:r>
+        <w:t>)…one argument which is a URL</w:t>
+      </w:r>
+    </w:p>
+    <w:p>
+      <w:r>
+        <w:t>---fetch (website address)</w:t>
+      </w:r>
+    </w:p>
+    <w:p>
+      <w:proofErr w:type="gramStart"/>
+      <w:r>
+        <w:t>.then</w:t>
+      </w:r>
+      <w:proofErr w:type="gramEnd"/>
+      <w:r>
+        <w:t>(code that handles the response)</w:t>
+      </w:r>
+    </w:p>
+    <w:p>
+      <w:proofErr w:type="gramStart"/>
+      <w:r>
+        <w:t>.catch</w:t>
+      </w:r>
+      <w:proofErr w:type="gramEnd"/>
+      <w:r>
+        <w:t xml:space="preserve"> (code that runs if an error is returned)</w:t>
+      </w:r>
+    </w:p>
+    <w:p/>
+    <w:p>
+      <w:pPr>
+        <w:rPr>
+          <w:b/>
+          <w:bCs/>
+          <w:u w:val="single"/>
+        </w:rPr>
+      </w:pPr>
+      <w:r>
+        <w:rPr>
+          <w:b/>
+          <w:bCs/>
+          <w:u w:val="single"/>
+        </w:rPr>
+        <w:t>Response Interface</w:t>
+      </w:r>
+    </w:p>
+    <w:p>
+      <w:r>
+        <w:t>--properties and methods that help deal with the object returned.</w:t>
+      </w:r>
+    </w:p>
+    <w:p>
+      <w:r>
+        <w:tab/>
+      </w:r>
+      <w:r>
+        <w:tab/>
+        <w:t xml:space="preserve">Ok property </w:t>
+      </w:r>
+      <w:proofErr w:type="spellStart"/>
+      <w:r>
+        <w:t>o</w:t>
+      </w:r>
+      <w:proofErr w:type="spellEnd"/>
+      <w:r>
+        <w:t xml:space="preserve"> </w:t>
+      </w:r>
+      <w:proofErr w:type="gramStart"/>
+      <w:r>
+        <w:t>see</w:t>
+      </w:r>
+      <w:proofErr w:type="gramEnd"/>
+      <w:r>
+        <w:t xml:space="preserve"> if the response was successful</w:t>
+      </w:r>
+    </w:p>
+    <w:p>
+      <w:r>
+        <w:tab/>
+        <w:t>Status property—returns meaningful codes</w:t>
+      </w:r>
+    </w:p>
+    <w:p>
+      <w:r>
+        <w:tab/>
+        <w:t xml:space="preserve">Headers, </w:t>
+      </w:r>
+      <w:proofErr w:type="spellStart"/>
+      <w:r>
+        <w:t>url</w:t>
+      </w:r>
+      <w:proofErr w:type="spellEnd"/>
+      <w:r>
+        <w:t>, redirected, type—other properties of the response object.</w:t>
+      </w:r>
+    </w:p>
+    <w:p/>
+    <w:p>
+      <w:pPr>
+        <w:rPr>
+          <w:b/>
+          <w:bCs/>
+          <w:u w:val="single"/>
+        </w:rPr>
+      </w:pPr>
+      <w:r>
+        <w:rPr>
+          <w:b/>
+          <w:bCs/>
+          <w:u w:val="single"/>
+        </w:rPr>
+        <w:t>Redirects</w:t>
+      </w:r>
+    </w:p>
+    <w:p>
+      <w:r>
+        <w:t>The redirect method is used to redirect to another URL…but not supported in any browser.</w:t>
+      </w:r>
+    </w:p>
+    <w:p/>
+    <w:p>
+      <w:pPr>
+        <w:rPr>
+          <w:b/>
+          <w:bCs/>
+          <w:u w:val="single"/>
+        </w:rPr>
+      </w:pPr>
+      <w:r>
+        <w:rPr>
+          <w:b/>
+          <w:bCs/>
+          <w:u w:val="single"/>
+        </w:rPr>
+        <w:t>Text Responses</w:t>
+      </w:r>
+    </w:p>
+    <w:p/>
+    <w:p>
+      <w:r>
+        <w:t xml:space="preserve">The </w:t>
+      </w:r>
+      <w:proofErr w:type="gramStart"/>
+      <w:r>
+        <w:t>text(</w:t>
+      </w:r>
+      <w:proofErr w:type="gramEnd"/>
+      <w:r>
+        <w:t>) method takes the stream of text and is then treated as a string in JS.</w:t>
+      </w:r>
+    </w:p>
+    <w:p/>
+    <w:p>
+      <w:pPr>
+        <w:rPr>
+          <w:b/>
+          <w:bCs/>
+        </w:rPr>
+      </w:pPr>
+      <w:r>
+        <w:rPr>
+          <w:b/>
+          <w:bCs/>
+        </w:rPr>
+        <w:t>File Responses</w:t>
+      </w:r>
+    </w:p>
+    <w:p>
+      <w:proofErr w:type="gramStart"/>
+      <w:r>
+        <w:t>Blob(</w:t>
+      </w:r>
+      <w:proofErr w:type="gramEnd"/>
+      <w:r>
+        <w:t>) is used to read a file of raw data…like image or spreadsheet.</w:t>
+      </w:r>
+    </w:p>
+    <w:p>
+      <w:pPr>
+        <w:rPr>
+          <w:b/>
+          <w:bCs/>
+        </w:rPr>
+      </w:pPr>
+    </w:p>
+    <w:p>
+      <w:pPr>
+        <w:rPr>
+          <w:b/>
+          <w:bCs/>
+        </w:rPr>
+      </w:pPr>
+      <w:r>
+        <w:rPr>
+          <w:b/>
+          <w:bCs/>
+        </w:rPr>
+        <w:t>JSON responses</w:t>
+      </w:r>
+    </w:p>
+    <w:p>
+      <w:r>
+        <w:t>Most common format for AJAX—</w:t>
+      </w:r>
+      <w:proofErr w:type="gramStart"/>
+      <w:r>
+        <w:t>json(</w:t>
+      </w:r>
+      <w:proofErr w:type="gramEnd"/>
+      <w:r>
+        <w:t>) is used to deal with streaming of JSON data into a promise that resolves to a JS object.</w:t>
+      </w:r>
+    </w:p>
+    <w:p/>
+    <w:p>
+      <w:r>
+        <w:t>Create Response Objects—you can create your own response objects under a constructor</w:t>
+      </w:r>
+    </w:p>
+    <w:p/>
+    <w:p>
+      <w:pPr>
+        <w:rPr>
+          <w:b/>
+          <w:bCs/>
+        </w:rPr>
+      </w:pPr>
+      <w:r>
+        <w:rPr>
+          <w:b/>
+          <w:bCs/>
+        </w:rPr>
+        <w:t>Request Interface</w:t>
+      </w:r>
+    </w:p>
+    <w:p>
+      <w:r>
+        <w:lastRenderedPageBreak/>
+        <w:t>Request objects can be used to refine control.</w:t>
+      </w:r>
+    </w:p>
+    <w:p/>
+    <w:p>
+      <w:proofErr w:type="gramStart"/>
+      <w:r>
+        <w:t>Request(</w:t>
+      </w:r>
+      <w:proofErr w:type="gramEnd"/>
+      <w:r>
+        <w:t xml:space="preserve">) constructor…following properties:  </w:t>
+      </w:r>
+      <w:proofErr w:type="spellStart"/>
+      <w:r>
+        <w:t>url</w:t>
+      </w:r>
+      <w:proofErr w:type="spellEnd"/>
+      <w:r>
+        <w:t xml:space="preserve">, method, headers, mode, cache, </w:t>
+      </w:r>
+      <w:proofErr w:type="spellStart"/>
+      <w:r>
+        <w:t>credientials</w:t>
+      </w:r>
+      <w:proofErr w:type="spellEnd"/>
+      <w:r>
+        <w:t>, redirect.   Example:</w:t>
+      </w:r>
+    </w:p>
+    <w:p/>
+    <w:p>
+      <w:r>
+        <w:t xml:space="preserve">const request = new </w:t>
+      </w:r>
+      <w:proofErr w:type="gramStart"/>
+      <w:r>
+        <w:t>Request(</w:t>
+      </w:r>
+      <w:proofErr w:type="gramEnd"/>
+      <w:r>
+        <w:t>'https://example.com/data', {</w:t>
+      </w:r>
+    </w:p>
+    <w:p>
+      <w:r>
+        <w:t xml:space="preserve">    method: 'GET',</w:t>
+      </w:r>
+    </w:p>
+    <w:p>
+      <w:r>
+        <w:t xml:space="preserve">    mode: '</w:t>
+      </w:r>
+      <w:proofErr w:type="spellStart"/>
+      <w:r>
+        <w:t>cors</w:t>
+      </w:r>
+      <w:proofErr w:type="spellEnd"/>
+      <w:r>
+        <w:t>',</w:t>
+      </w:r>
+    </w:p>
+    <w:p>
+      <w:r>
+        <w:t xml:space="preserve">    redirect: 'follow',</w:t>
+      </w:r>
+    </w:p>
+    <w:p>
+      <w:r>
+        <w:t xml:space="preserve">    cache: 'no-cache'</w:t>
+      </w:r>
+    </w:p>
+    <w:p>
+      <w:r>
+        <w:t>});</w:t>
+      </w:r>
+    </w:p>
+    <w:p/>
+    <w:p>
+      <w:r>
+        <w:t xml:space="preserve">Request object can be used as the parameter in </w:t>
+      </w:r>
+      <w:proofErr w:type="gramStart"/>
+      <w:r>
+        <w:t>fetch(</w:t>
+      </w:r>
+      <w:proofErr w:type="gramEnd"/>
+      <w:r>
+        <w:t>)</w:t>
+      </w:r>
+    </w:p>
+    <w:p/>
+    <w:p>
+      <w:r>
+        <w:t>Header Interface—passes along additional information…file-type, cookie info, etc.</w:t>
+      </w:r>
+    </w:p>
+    <w:p>
+      <w:r>
+        <w:t xml:space="preserve">They can be created using an instance of a constructor function.  Const headers = new </w:t>
+      </w:r>
+      <w:proofErr w:type="gramStart"/>
+      <w:r>
+        <w:t>Headers(</w:t>
+      </w:r>
+      <w:proofErr w:type="gramEnd"/>
+      <w:r>
+        <w:t>);</w:t>
+      </w:r>
+    </w:p>
+    <w:p/>
+    <w:p>
+      <w:r>
+        <w:t>RECEIVING INFORMATION</w:t>
+      </w:r>
+    </w:p>
+    <w:p/>
+    <w:p>
+      <w:r>
+        <w:t>See Exercises for more info</w:t>
+      </w:r>
+    </w:p>
+    <w:p/>
+    <w:p>
+      <w:r>
+        <w:t>SENDING INFORMATION</w:t>
+      </w:r>
+    </w:p>
+    <w:p/>
+    <w:p>
+      <w:r>
+        <w:t>See Exercises for more</w:t>
+      </w:r>
+    </w:p>
+    <w:p/>
+    <w:p>
+      <w:r>
+        <w:t>FORM DATA</w:t>
+      </w:r>
+    </w:p>
+    <w:p>
+      <w:r>
+        <w:t xml:space="preserve">--the </w:t>
+      </w:r>
+      <w:proofErr w:type="spellStart"/>
+      <w:r>
+        <w:t>formData</w:t>
+      </w:r>
+      <w:proofErr w:type="spellEnd"/>
+      <w:r>
+        <w:t xml:space="preserve"> interface makes submit information in forms easier using AJAX</w:t>
+      </w:r>
+    </w:p>
+    <w:p/>
+    <w:p>
+      <w:r>
+        <w:t xml:space="preserve">A </w:t>
+      </w:r>
+      <w:proofErr w:type="spellStart"/>
+      <w:r>
+        <w:t>formData</w:t>
+      </w:r>
+      <w:proofErr w:type="spellEnd"/>
+      <w:r>
+        <w:t xml:space="preserve"> is created using an instance from a constructor function…passed as an argument then all the data becomes serialized…reduces the amount of code needed when submitting forms.</w:t>
+      </w:r>
+    </w:p>
+    <w:p>
+      <w:r>
+        <w:t>--</w:t>
+      </w:r>
+      <w:proofErr w:type="spellStart"/>
+      <w:r>
+        <w:t>formDAta</w:t>
+      </w:r>
+      <w:proofErr w:type="spellEnd"/>
+      <w:r>
+        <w:t xml:space="preserve"> really helps when uploading files.</w:t>
+      </w:r>
+    </w:p>
+    <w:p/>
+    <w:p>
+      <w:r>
+        <w:t>A LIVING STANDARED</w:t>
+      </w:r>
+    </w:p>
+    <w:p/>
+    <w:p>
+      <w:r>
+        <w:t xml:space="preserve">The Fetch API is the living standard which means that things are always </w:t>
+      </w:r>
+      <w:proofErr w:type="gramStart"/>
+      <w:r>
+        <w:t>changing.—</w:t>
+      </w:r>
+      <w:proofErr w:type="gramEnd"/>
+      <w:r>
+        <w:t>stay up to date…there is a ajax() method.</w:t>
+      </w:r>
+    </w:p>
+    <w:p/>
+    <w:p/>
+    <w:p/>
+    <w:p/>
+    <w:p/>
+    <w:p/>
+    <w:p>
+      <w:r>
+        <w:rPr>
+          <w:highlight w:val="yellow"/>
+        </w:rPr>
+        <w:lastRenderedPageBreak/>
+        <w:t>Other Notes this week….</w:t>
+      </w:r>
+    </w:p>
+    <w:p/>
+    <w:p>
+      <w:r>
+        <w:t>Steps for planning a project…</w:t>
+      </w:r>
+    </w:p>
+    <w:p/>
+    <w:p>
+      <w:r>
+        <w:t>1. Decide on your project</w:t>
+      </w:r>
+    </w:p>
+    <w:p>
+      <w:r>
+        <w:t>2. Check online for similar projects</w:t>
+      </w:r>
+    </w:p>
+    <w:p>
+      <w:r>
+        <w:t>3. Choose your language and tools</w:t>
+      </w:r>
+    </w:p>
+    <w:p>
+      <w:r>
+        <w:t>4. List all features and entities</w:t>
+      </w:r>
+    </w:p>
+    <w:p>
+      <w:r>
+        <w:t>--include all essential and bonus features.</w:t>
+      </w:r>
+    </w:p>
+    <w:p>
+      <w:r>
+        <w:t>--divide into essential and non-essential</w:t>
+      </w:r>
+    </w:p>
+    <w:p>
+      <w:r>
+        <w:t>--group similar features together</w:t>
+      </w:r>
+      <w:r>
+        <w:t xml:space="preserve"> (continually evaluate for change)</w:t>
+      </w:r>
+    </w:p>
+    <w:p>
+      <w:r>
+        <w:t>--What entities interact to make it happen…repeat for each function</w:t>
+      </w:r>
+    </w:p>
+    <w:p>
+      <w:r>
+        <w:t>--what functions, think of similarities and encapsulate.</w:t>
+      </w:r>
+    </w:p>
+    <w:p/>
+    <w:p/>
+    <w:p/>
+    <w:p>
+      <w:r>
+        <w:t>5. Map the project architecture</w:t>
+      </w:r>
+    </w:p>
+    <w:p>
+      <w:r>
+        <w:t>6. Mark entities for setup</w:t>
+      </w:r>
+    </w:p>
+    <w:p>
+      <w:r>
+        <w:t>7. Add pseudocode to your diagram</w:t>
+      </w:r>
+    </w:p>
+    <w:p>
+      <w:r>
+        <w:t>8. Make a schedule</w:t>
+      </w:r>
+    </w:p>
+    <w:p>
+      <w:r>
+        <w:t>Wrapping up</w:t>
+      </w:r>
+    </w:p>
+    <w:p/>
+    <w:p>
+      <w:r>
+        <w:t>--</w:t>
+      </w:r>
       <w:proofErr w:type="spellStart"/>
       <w:proofErr w:type="gramStart"/>
       <w:r>
@@ -197,6 +1831,7 @@
       </w:r>
       <w:proofErr w:type="gramEnd"/>
     </w:p>
+    <w:p/>
     <w:sectPr>
       <w:pgSz w:w="12240" w:h="15840"/>
       <w:pgMar w:top="1440" w:right="1440" w:bottom="1440" w:left="1440" w:header="720" w:footer="720" w:gutter="0"/>

</xml_diff>